<commit_message>
text descs + diagramms of all three packages, first iteration ready for review before merging in the main document
</commit_message>
<xml_diff>
--- a/Descriptions textuelles Gestion Achat.docx
+++ b/Descriptions textuelles Gestion Achat.docx
@@ -773,13 +773,6 @@
           <w:lang w:eastAsia="fr-FR"/>
         </w:rPr>
         <w:br/>
-      </w:r>
-      <w:r>
-        <w:rPr>
-          <w:rFonts w:eastAsia="Times New Roman" w:cstheme="minorHAnsi"/>
-          <w:color w:val="000000"/>
-          <w:lang w:eastAsia="fr-FR"/>
-        </w:rPr>
         <w:t xml:space="preserve">*. </w:t>
       </w:r>
       <w:r>
@@ -1863,15 +1856,7 @@
           <w:color w:val="000000"/>
           <w:lang w:eastAsia="fr-FR"/>
         </w:rPr>
-        <w:t>efface les données enregistrées jusqu’ici et abandonne le processus.</w:t>
-      </w:r>
-      <w:r>
-        <w:rPr>
-          <w:rFonts w:eastAsia="Times New Roman" w:cstheme="minorHAnsi"/>
-          <w:color w:val="000000"/>
-          <w:lang w:eastAsia="fr-FR"/>
-        </w:rPr>
-        <w:t xml:space="preserve"> </w:t>
+        <w:t xml:space="preserve">efface les données enregistrées jusqu’ici et abandonne le processus. </w:t>
       </w:r>
       <w:r>
         <w:rPr>
@@ -2528,15 +2513,7 @@
           <w:color w:val="000000"/>
           <w:lang w:eastAsia="fr-FR"/>
         </w:rPr>
-        <w:t xml:space="preserve"> </w:t>
-      </w:r>
-      <w:r>
-        <w:rPr>
-          <w:rFonts w:eastAsia="Times New Roman" w:cstheme="minorHAnsi"/>
-          <w:color w:val="000000"/>
-          <w:lang w:eastAsia="fr-FR"/>
-        </w:rPr>
-        <w:t>durant le cas 1.2</w:t>
+        <w:t xml:space="preserve"> durant le cas 1.2</w:t>
       </w:r>
     </w:p>
     <w:p>
@@ -3036,15 +3013,7 @@
           <w:color w:val="000000"/>
           <w:lang w:eastAsia="fr-FR"/>
         </w:rPr>
-        <w:t>ferme la page durant le cas d’utilisation (volontairement ou accidentellement).</w:t>
-      </w:r>
-      <w:r>
-        <w:rPr>
-          <w:rFonts w:eastAsia="Times New Roman" w:cstheme="minorHAnsi"/>
-          <w:color w:val="000000"/>
-          <w:lang w:eastAsia="fr-FR"/>
-        </w:rPr>
-        <w:t xml:space="preserve"> </w:t>
+        <w:t xml:space="preserve">ferme la page durant le cas d’utilisation (volontairement ou accidentellement). </w:t>
       </w:r>
       <w:r>
         <w:rPr>
@@ -3675,23 +3644,7 @@
           <w:color w:val="000000"/>
           <w:lang w:eastAsia="fr-FR"/>
         </w:rPr>
-        <w:t xml:space="preserve"> </w:t>
-      </w:r>
-      <w:r>
-        <w:rPr>
-          <w:rFonts w:eastAsia="Times New Roman" w:cstheme="minorHAnsi"/>
-          <w:color w:val="000000"/>
-          <w:lang w:eastAsia="fr-FR"/>
-        </w:rPr>
-        <w:t>durant le cas 1.</w:t>
-      </w:r>
-      <w:r>
-        <w:rPr>
-          <w:rFonts w:eastAsia="Times New Roman" w:cstheme="minorHAnsi"/>
-          <w:color w:val="000000"/>
-          <w:lang w:eastAsia="fr-FR"/>
-        </w:rPr>
-        <w:t>2</w:t>
+        <w:t xml:space="preserve"> durant le cas 1.2</w:t>
       </w:r>
     </w:p>
     <w:p>
@@ -4096,15 +4049,7 @@
           <w:color w:val="000000"/>
           <w:lang w:eastAsia="fr-FR"/>
         </w:rPr>
-        <w:t xml:space="preserve">affiche une page </w:t>
-      </w:r>
-      <w:r>
-        <w:rPr>
-          <w:rFonts w:eastAsia="Times New Roman" w:cstheme="minorHAnsi"/>
-          <w:color w:val="000000"/>
-          <w:lang w:eastAsia="fr-FR"/>
-        </w:rPr>
-        <w:t>récapitulant la nouvelle commande</w:t>
+        <w:t>affiche une page récapitulant la nouvelle commande</w:t>
       </w:r>
     </w:p>
     <w:p>
@@ -4345,15 +4290,7 @@
           <w:lang w:eastAsia="fr-FR"/>
         </w:rPr>
         <w:br/>
-        <w:t>8</w:t>
-      </w:r>
-      <w:r>
-        <w:rPr>
-          <w:rFonts w:eastAsia="Times New Roman" w:cstheme="minorHAnsi"/>
-          <w:color w:val="000000"/>
-          <w:lang w:eastAsia="fr-FR"/>
-        </w:rPr>
-        <w:t xml:space="preserve">.  </w:t>
+        <w:t xml:space="preserve">8.  </w:t>
       </w:r>
       <w:r>
         <w:rPr>
@@ -4387,15 +4324,7 @@
           <w:color w:val="000000"/>
           <w:lang w:eastAsia="fr-FR"/>
         </w:rPr>
-        <w:t xml:space="preserve"> fait appel au point d’extension « Paiement » avant de procéder à l’étape </w:t>
-      </w:r>
-      <w:r>
-        <w:rPr>
-          <w:rFonts w:eastAsia="Times New Roman" w:cstheme="minorHAnsi"/>
-          <w:color w:val="000000"/>
-          <w:lang w:eastAsia="fr-FR"/>
-        </w:rPr>
-        <w:t>9</w:t>
+        <w:t xml:space="preserve"> fait appel au point d’extension « Paiement » avant de procéder à l’étape 9</w:t>
       </w:r>
       <w:r>
         <w:rPr>
@@ -4404,15 +4333,7 @@
           <w:lang w:eastAsia="fr-FR"/>
         </w:rPr>
         <w:br/>
-        <w:t>10</w:t>
-      </w:r>
-      <w:r>
-        <w:rPr>
-          <w:rFonts w:eastAsia="Times New Roman" w:cstheme="minorHAnsi"/>
-          <w:color w:val="000000"/>
-          <w:lang w:eastAsia="fr-FR"/>
-        </w:rPr>
-        <w:t xml:space="preserve">a. </w:t>
+        <w:t xml:space="preserve">10a. </w:t>
       </w:r>
       <w:r>
         <w:rPr>
@@ -4438,22 +4359,7 @@
           <w:lang w:eastAsia="fr-FR"/>
         </w:rPr>
         <w:br/>
-      </w:r>
-      <w:r>
-        <w:rPr>
-          <w:rFonts w:eastAsia="Times New Roman" w:cstheme="minorHAnsi"/>
-          <w:color w:val="000000"/>
-          <w:lang w:eastAsia="fr-FR"/>
-        </w:rPr>
-        <w:t>10</w:t>
-      </w:r>
-      <w:r>
-        <w:rPr>
-          <w:rFonts w:eastAsia="Times New Roman" w:cstheme="minorHAnsi"/>
-          <w:color w:val="000000"/>
-          <w:lang w:eastAsia="fr-FR"/>
-        </w:rPr>
-        <w:t xml:space="preserve">b. </w:t>
+        <w:t xml:space="preserve">10b. </w:t>
       </w:r>
       <w:r>
         <w:rPr>
@@ -4479,22 +4385,7 @@
           <w:lang w:eastAsia="fr-FR"/>
         </w:rPr>
         <w:br/>
-      </w:r>
-      <w:r>
-        <w:rPr>
-          <w:rFonts w:eastAsia="Times New Roman" w:cstheme="minorHAnsi"/>
-          <w:color w:val="000000"/>
-          <w:lang w:eastAsia="fr-FR"/>
-        </w:rPr>
-        <w:t>10</w:t>
-      </w:r>
-      <w:r>
-        <w:rPr>
-          <w:rFonts w:eastAsia="Times New Roman" w:cstheme="minorHAnsi"/>
-          <w:color w:val="000000"/>
-          <w:lang w:eastAsia="fr-FR"/>
-        </w:rPr>
-        <w:t xml:space="preserve">c. </w:t>
+        <w:t xml:space="preserve">10c. </w:t>
       </w:r>
       <w:r>
         <w:rPr>
@@ -4625,47 +4516,7 @@
           <w:lang w:eastAsia="fr-FR"/>
         </w:rPr>
         <w:br/>
-        <w:t>7</w:t>
-      </w:r>
-      <w:r>
-        <w:rPr>
-          <w:rFonts w:eastAsia="Times New Roman" w:cstheme="minorHAnsi"/>
-          <w:color w:val="000000"/>
-          <w:lang w:eastAsia="fr-FR"/>
-        </w:rPr>
-        <w:t xml:space="preserve">, </w:t>
-      </w:r>
-      <w:r>
-        <w:rPr>
-          <w:rFonts w:eastAsia="Times New Roman" w:cstheme="minorHAnsi"/>
-          <w:color w:val="000000"/>
-          <w:lang w:eastAsia="fr-FR"/>
-        </w:rPr>
-        <w:t>8</w:t>
-      </w:r>
-      <w:r>
-        <w:rPr>
-          <w:rFonts w:eastAsia="Times New Roman" w:cstheme="minorHAnsi"/>
-          <w:color w:val="000000"/>
-          <w:lang w:eastAsia="fr-FR"/>
-        </w:rPr>
-        <w:t>. Une exception durant l’un des cas d’utilisation interne entraîne l’abandon du processus</w:t>
-      </w:r>
-      <w:r>
-        <w:rPr>
-          <w:rFonts w:eastAsia="Times New Roman" w:cstheme="minorHAnsi"/>
-          <w:color w:val="000000"/>
-          <w:lang w:eastAsia="fr-FR"/>
-        </w:rPr>
-        <w:t>.</w:t>
-      </w:r>
-      <w:r>
-        <w:rPr>
-          <w:rFonts w:eastAsia="Times New Roman" w:cstheme="minorHAnsi"/>
-          <w:color w:val="000000"/>
-          <w:lang w:eastAsia="fr-FR"/>
-        </w:rPr>
-        <w:t xml:space="preserve">). </w:t>
+        <w:t xml:space="preserve">7, 8. Une exception durant l’un des cas d’utilisation interne entraîne l’abandon du processus.). </w:t>
       </w:r>
       <w:r>
         <w:rPr>
@@ -4862,19 +4713,7 @@
         <w:rPr>
           <w:rFonts w:cstheme="minorHAnsi"/>
         </w:rPr>
-        <w:t xml:space="preserve"> A l’étape </w:t>
-      </w:r>
-      <w:r>
-        <w:rPr>
-          <w:rFonts w:cstheme="minorHAnsi"/>
-        </w:rPr>
-        <w:t>8</w:t>
-      </w:r>
-      <w:r>
-        <w:rPr>
-          <w:rFonts w:cstheme="minorHAnsi"/>
-        </w:rPr>
-        <w:t>a, point d’extension « Paiement »</w:t>
+        <w:t xml:space="preserve"> A l’étape 8a, point d’extension « Paiement »</w:t>
       </w:r>
     </w:p>
     <w:p>
@@ -7544,15 +7383,7 @@
           <w:color w:val="000000"/>
           <w:lang w:eastAsia="fr-FR"/>
         </w:rPr>
-        <w:t xml:space="preserve"> </w:t>
-      </w:r>
-      <w:r>
-        <w:rPr>
-          <w:rFonts w:eastAsia="Times New Roman" w:cstheme="minorHAnsi"/>
-          <w:color w:val="000000"/>
-          <w:lang w:eastAsia="fr-FR"/>
-        </w:rPr>
-        <w:t>(</w:t>
+        <w:t xml:space="preserve"> (</w:t>
       </w:r>
       <w:proofErr w:type="gramStart"/>
       <w:r>
@@ -7983,7 +7814,6 @@
         <w:spacing w:after="225" w:line="240" w:lineRule="auto"/>
         <w:rPr>
           <w:rFonts w:eastAsia="Times New Roman" w:cstheme="minorHAnsi"/>
-          <w:b/>
           <w:i/>
           <w:color w:val="000000"/>
           <w:lang w:eastAsia="fr-FR"/>
@@ -7992,7 +7822,6 @@
       <w:r>
         <w:rPr>
           <w:rFonts w:eastAsia="Times New Roman" w:cstheme="minorHAnsi"/>
-          <w:b/>
           <w:bCs/>
           <w:i/>
           <w:color w:val="000000"/>
@@ -8003,12 +7832,21 @@
       <w:r>
         <w:rPr>
           <w:rFonts w:eastAsia="Times New Roman" w:cstheme="minorHAnsi"/>
-          <w:b/>
           <w:bCs/>
           <w:i/>
           <w:color w:val="000000"/>
           <w:lang w:eastAsia="fr-FR"/>
         </w:rPr>
+        <w:t xml:space="preserve"> « Paiement »</w:t>
+      </w:r>
+      <w:r>
+        <w:rPr>
+          <w:rFonts w:eastAsia="Times New Roman" w:cstheme="minorHAnsi"/>
+          <w:bCs/>
+          <w:i/>
+          <w:color w:val="000000"/>
+          <w:lang w:eastAsia="fr-FR"/>
+        </w:rPr>
         <w:t xml:space="preserve"> du cas 1.2 « Passer commande »</w:t>
       </w:r>
     </w:p>
@@ -8296,7 +8134,6 @@
         <w:t> </w:t>
       </w:r>
       <w:bookmarkStart w:id="0" w:name="_Hlk7719809"/>
-      <w:bookmarkStart w:id="1" w:name="_GoBack"/>
       <w:r>
         <w:rPr>
           <w:rFonts w:eastAsia="Times New Roman" w:cstheme="minorHAnsi"/>
@@ -8314,7 +8151,6 @@
         <w:t xml:space="preserve"> au point d’extension « Paiement »</w:t>
       </w:r>
       <w:bookmarkEnd w:id="0"/>
-      <w:bookmarkEnd w:id="1"/>
     </w:p>
     <w:p>
       <w:pPr>
@@ -8754,13 +8590,6 @@
           <w:lang w:eastAsia="fr-FR"/>
         </w:rPr>
         <w:br/>
-      </w:r>
-      <w:r>
-        <w:rPr>
-          <w:rFonts w:eastAsia="Times New Roman" w:cstheme="minorHAnsi"/>
-          <w:color w:val="000000"/>
-          <w:lang w:eastAsia="fr-FR"/>
-        </w:rPr>
         <w:t xml:space="preserve">3a. </w:t>
       </w:r>
       <w:r>
@@ -9123,23 +8952,7 @@
           <w:color w:val="000000"/>
           <w:lang w:eastAsia="fr-FR"/>
         </w:rPr>
-        <w:t>(</w:t>
-      </w:r>
-      <w:r>
-        <w:rPr>
-          <w:rFonts w:eastAsia="Times New Roman" w:cstheme="minorHAnsi"/>
-          <w:color w:val="000000"/>
-          <w:lang w:eastAsia="fr-FR"/>
-        </w:rPr>
-        <w:t>Arrêt du cas d’utilisation</w:t>
-      </w:r>
-      <w:r>
-        <w:rPr>
-          <w:rFonts w:eastAsia="Times New Roman" w:cstheme="minorHAnsi"/>
-          <w:color w:val="000000"/>
-          <w:lang w:eastAsia="fr-FR"/>
-        </w:rPr>
-        <w:t>)</w:t>
+        <w:t>(Arrêt du cas d’utilisation)</w:t>
       </w:r>
       <w:r>
         <w:rPr>
@@ -9459,17 +9272,7 @@
           <w:color w:val="000000"/>
           <w:lang w:eastAsia="fr-FR"/>
         </w:rPr>
-        <w:t>1.</w:t>
-      </w:r>
-      <w:r>
-        <w:rPr>
-          <w:rFonts w:eastAsia="Times New Roman" w:cstheme="minorHAnsi"/>
-          <w:b/>
-          <w:bCs/>
-          <w:color w:val="000000"/>
-          <w:lang w:eastAsia="fr-FR"/>
-        </w:rPr>
-        <w:t>5a</w:t>
+        <w:t>1.5a</w:t>
       </w:r>
     </w:p>
     <w:p>
@@ -9477,80 +9280,40 @@
         <w:spacing w:after="225" w:line="240" w:lineRule="auto"/>
         <w:rPr>
           <w:rFonts w:eastAsia="Times New Roman" w:cstheme="minorHAnsi"/>
-          <w:b/>
           <w:i/>
           <w:color w:val="000000"/>
           <w:lang w:eastAsia="fr-FR"/>
         </w:rPr>
       </w:pPr>
-      <w:r>
-        <w:rPr>
-          <w:rFonts w:eastAsia="Times New Roman" w:cstheme="minorHAnsi"/>
-          <w:b/>
+      <w:bookmarkStart w:id="1" w:name="_GoBack"/>
+      <w:r>
+        <w:rPr>
+          <w:rFonts w:eastAsia="Times New Roman" w:cstheme="minorHAnsi"/>
           <w:bCs/>
           <w:i/>
           <w:color w:val="000000"/>
           <w:lang w:eastAsia="fr-FR"/>
         </w:rPr>
-        <w:t>Spécialisation</w:t>
-      </w:r>
-      <w:r>
-        <w:rPr>
-          <w:rFonts w:eastAsia="Times New Roman" w:cstheme="minorHAnsi"/>
-          <w:b/>
+        <w:t>Spécialisation du cas 1.5 « </w:t>
+      </w:r>
+      <w:r>
+        <w:rPr>
+          <w:rFonts w:cstheme="minorHAnsi"/>
+        </w:rPr>
+        <w:t xml:space="preserve">Procéder au paiement </w:t>
+      </w:r>
+      <w:r>
+        <w:rPr>
+          <w:rFonts w:eastAsia="Times New Roman" w:cstheme="minorHAnsi"/>
           <w:bCs/>
           <w:i/>
           <w:color w:val="000000"/>
           <w:lang w:eastAsia="fr-FR"/>
         </w:rPr>
-        <w:t xml:space="preserve"> du cas 1.</w:t>
-      </w:r>
-      <w:r>
-        <w:rPr>
-          <w:rFonts w:eastAsia="Times New Roman" w:cstheme="minorHAnsi"/>
-          <w:b/>
-          <w:bCs/>
-          <w:i/>
-          <w:color w:val="000000"/>
-          <w:lang w:eastAsia="fr-FR"/>
-        </w:rPr>
-        <w:t>5</w:t>
-      </w:r>
-      <w:r>
-        <w:rPr>
-          <w:rFonts w:eastAsia="Times New Roman" w:cstheme="minorHAnsi"/>
-          <w:b/>
-          <w:bCs/>
-          <w:i/>
-          <w:color w:val="000000"/>
-          <w:lang w:eastAsia="fr-FR"/>
-        </w:rPr>
-        <w:t xml:space="preserve"> « </w:t>
-      </w:r>
-      <w:r>
-        <w:rPr>
-          <w:rFonts w:cstheme="minorHAnsi"/>
-        </w:rPr>
-        <w:t>Procéder au paiement</w:t>
-      </w:r>
-      <w:r>
-        <w:rPr>
-          <w:rFonts w:cstheme="minorHAnsi"/>
-        </w:rPr>
-        <w:t xml:space="preserve"> </w:t>
-      </w:r>
-      <w:r>
-        <w:rPr>
-          <w:rFonts w:eastAsia="Times New Roman" w:cstheme="minorHAnsi"/>
-          <w:b/>
-          <w:bCs/>
-          <w:i/>
-          <w:color w:val="000000"/>
-          <w:lang w:eastAsia="fr-FR"/>
-        </w:rPr>
         <w:t>»</w:t>
       </w:r>
     </w:p>
+    <w:bookmarkEnd w:id="1"/>
     <w:p>
       <w:pPr>
         <w:rPr>
@@ -10156,37 +9919,7 @@
           <w:lang w:eastAsia="fr-FR"/>
         </w:rPr>
         <w:lastRenderedPageBreak/>
-        <w:t>Cas n</w:t>
-      </w:r>
-      <w:r>
-        <w:rPr>
-          <w:rFonts w:eastAsia="Times New Roman" w:cstheme="minorHAnsi"/>
-          <w:b/>
-          <w:bCs/>
-          <w:color w:val="000000"/>
-          <w:lang w:eastAsia="fr-FR"/>
-        </w:rPr>
-        <w:t>°</w:t>
-      </w:r>
-      <w:r>
-        <w:rPr>
-          <w:rFonts w:eastAsia="Times New Roman" w:cstheme="minorHAnsi"/>
-          <w:b/>
-          <w:bCs/>
-          <w:color w:val="000000"/>
-          <w:lang w:eastAsia="fr-FR"/>
-        </w:rPr>
-        <w:t>1.5</w:t>
-      </w:r>
-      <w:r>
-        <w:rPr>
-          <w:rFonts w:eastAsia="Times New Roman" w:cstheme="minorHAnsi"/>
-          <w:b/>
-          <w:bCs/>
-          <w:color w:val="000000"/>
-          <w:lang w:eastAsia="fr-FR"/>
-        </w:rPr>
-        <w:t>b</w:t>
+        <w:t>Cas n°1.5b</w:t>
       </w:r>
     </w:p>
     <w:p>
@@ -10194,7 +9927,6 @@
         <w:spacing w:after="225" w:line="240" w:lineRule="auto"/>
         <w:rPr>
           <w:rFonts w:eastAsia="Times New Roman" w:cstheme="minorHAnsi"/>
-          <w:b/>
           <w:i/>
           <w:color w:val="000000"/>
           <w:lang w:eastAsia="fr-FR"/>
@@ -10203,7 +9935,6 @@
       <w:r>
         <w:rPr>
           <w:rFonts w:eastAsia="Times New Roman" w:cstheme="minorHAnsi"/>
-          <w:b/>
           <w:bCs/>
           <w:i/>
           <w:color w:val="000000"/>
@@ -10220,7 +9951,6 @@
       <w:r>
         <w:rPr>
           <w:rFonts w:eastAsia="Times New Roman" w:cstheme="minorHAnsi"/>
-          <w:b/>
           <w:bCs/>
           <w:i/>
           <w:color w:val="000000"/>
@@ -10257,13 +9987,7 @@
         <w:rPr>
           <w:rFonts w:cstheme="minorHAnsi"/>
         </w:rPr>
-        <w:t xml:space="preserve">Payer par </w:t>
-      </w:r>
-      <w:r>
-        <w:rPr>
-          <w:rFonts w:cstheme="minorHAnsi"/>
-        </w:rPr>
-        <w:t>API</w:t>
+        <w:t>Payer par API</w:t>
       </w:r>
       <w:r>
         <w:rPr>
@@ -10465,15 +10189,7 @@
           <w:color w:val="000000"/>
           <w:lang w:eastAsia="fr-FR"/>
         </w:rPr>
-        <w:t xml:space="preserve">L’acheteur dispose d’un moyen de règlement par </w:t>
-      </w:r>
-      <w:r>
-        <w:rPr>
-          <w:rFonts w:eastAsia="Times New Roman" w:cstheme="minorHAnsi"/>
-          <w:color w:val="000000"/>
-          <w:lang w:eastAsia="fr-FR"/>
-        </w:rPr>
-        <w:t>API</w:t>
+        <w:t>L’acheteur dispose d’un moyen de règlement par API</w:t>
       </w:r>
       <w:r>
         <w:rPr>
@@ -10507,23 +10223,7 @@
           <w:color w:val="000000"/>
           <w:lang w:eastAsia="fr-FR"/>
         </w:rPr>
-        <w:t xml:space="preserve">L’acheteur a choisi de régler par </w:t>
-      </w:r>
-      <w:r>
-        <w:rPr>
-          <w:rFonts w:eastAsia="Times New Roman" w:cstheme="minorHAnsi"/>
-          <w:color w:val="000000"/>
-          <w:lang w:eastAsia="fr-FR"/>
-        </w:rPr>
-        <w:t>API</w:t>
-      </w:r>
-      <w:r>
-        <w:rPr>
-          <w:rFonts w:eastAsia="Times New Roman" w:cstheme="minorHAnsi"/>
-          <w:color w:val="000000"/>
-          <w:lang w:eastAsia="fr-FR"/>
-        </w:rPr>
-        <w:t xml:space="preserve"> durant le cas 1.5</w:t>
+        <w:t>L’acheteur a choisi de régler par API durant le cas 1.5</w:t>
       </w:r>
     </w:p>
     <w:p>
@@ -10742,15 +10442,7 @@
           <w:lang w:eastAsia="fr-FR"/>
         </w:rPr>
         <w:br/>
-        <w:t xml:space="preserve">2. </w:t>
-      </w:r>
-      <w:r>
-        <w:rPr>
-          <w:rFonts w:eastAsia="Times New Roman" w:cstheme="minorHAnsi"/>
-          <w:color w:val="000000"/>
-          <w:lang w:eastAsia="fr-FR"/>
-        </w:rPr>
-        <w:t>Incident lors de l’utilisation de l’API. Retour à l’étape 2 du cas 1.5</w:t>
+        <w:t>2. Incident lors de l’utilisation de l’API. Retour à l’étape 2 du cas 1.5</w:t>
       </w:r>
     </w:p>
     <w:p>
@@ -10786,13 +10478,7 @@
         <w:rPr>
           <w:rFonts w:cstheme="minorHAnsi"/>
         </w:rPr>
-        <w:t xml:space="preserve"> à l’étape 1 sur décision de l’utilisateur, ou à l’étape 2 après validation d</w:t>
-      </w:r>
-      <w:r>
-        <w:rPr>
-          <w:rFonts w:cstheme="minorHAnsi"/>
-        </w:rPr>
-        <w:t>e l’API</w:t>
+        <w:t xml:space="preserve"> à l’étape 1 sur décision de l’utilisateur, ou à l’étape 2 après validation de l’API</w:t>
       </w:r>
     </w:p>
     <w:p>
@@ -10884,17 +10570,7 @@
           <w:color w:val="000000"/>
           <w:lang w:eastAsia="fr-FR"/>
         </w:rPr>
-        <w:t>1.5</w:t>
-      </w:r>
-      <w:r>
-        <w:rPr>
-          <w:rFonts w:eastAsia="Times New Roman" w:cstheme="minorHAnsi"/>
-          <w:b/>
-          <w:bCs/>
-          <w:color w:val="000000"/>
-          <w:lang w:eastAsia="fr-FR"/>
-        </w:rPr>
-        <w:t>c</w:t>
+        <w:t>1.5c</w:t>
       </w:r>
     </w:p>
     <w:p>
@@ -10902,7 +10578,6 @@
         <w:spacing w:after="225" w:line="240" w:lineRule="auto"/>
         <w:rPr>
           <w:rFonts w:eastAsia="Times New Roman" w:cstheme="minorHAnsi"/>
-          <w:b/>
           <w:i/>
           <w:color w:val="000000"/>
           <w:lang w:eastAsia="fr-FR"/>
@@ -10911,7 +10586,6 @@
       <w:r>
         <w:rPr>
           <w:rFonts w:eastAsia="Times New Roman" w:cstheme="minorHAnsi"/>
-          <w:b/>
           <w:bCs/>
           <w:i/>
           <w:color w:val="000000"/>
@@ -10928,7 +10602,6 @@
       <w:r>
         <w:rPr>
           <w:rFonts w:eastAsia="Times New Roman" w:cstheme="minorHAnsi"/>
-          <w:b/>
           <w:bCs/>
           <w:i/>
           <w:color w:val="000000"/>
@@ -11209,23 +10882,7 @@
           <w:color w:val="000000"/>
           <w:lang w:eastAsia="fr-FR"/>
         </w:rPr>
-        <w:t xml:space="preserve">L’acheteur a choisi de régler </w:t>
-      </w:r>
-      <w:r>
-        <w:rPr>
-          <w:rFonts w:eastAsia="Times New Roman" w:cstheme="minorHAnsi"/>
-          <w:color w:val="000000"/>
-          <w:lang w:eastAsia="fr-FR"/>
-        </w:rPr>
-        <w:t>par espèces ou chèque</w:t>
-      </w:r>
-      <w:r>
-        <w:rPr>
-          <w:rFonts w:eastAsia="Times New Roman" w:cstheme="minorHAnsi"/>
-          <w:color w:val="000000"/>
-          <w:lang w:eastAsia="fr-FR"/>
-        </w:rPr>
-        <w:t xml:space="preserve"> durant le cas 1.5</w:t>
+        <w:t>L’acheteur a choisi de régler par espèces ou chèque durant le cas 1.5</w:t>
       </w:r>
     </w:p>
     <w:p>
@@ -11438,13 +11095,7 @@
         <w:rPr>
           <w:rFonts w:cstheme="minorHAnsi"/>
         </w:rPr>
-        <w:t xml:space="preserve"> à l’étape 1 sur décision de l’utilisateur, ou à l’étape 2 après validation d</w:t>
-      </w:r>
-      <w:r>
-        <w:rPr>
-          <w:rFonts w:cstheme="minorHAnsi"/>
-        </w:rPr>
-        <w:t>u paiement</w:t>
+        <w:t xml:space="preserve"> à l’étape 1 sur décision de l’utilisateur, ou à l’étape 2 après validation du paiement</w:t>
       </w:r>
     </w:p>
     <w:p>
@@ -13578,7 +13229,7 @@
 </file>
 
 <file path=customXml/itemProps1.xml><?xml version="1.0" encoding="utf-8"?>
-<ds:datastoreItem xmlns:ds="http://schemas.openxmlformats.org/officeDocument/2006/customXml" ds:itemID="{F7D4337E-7502-4BB2-9150-2BE0E78D26B9}">
+<ds:datastoreItem xmlns:ds="http://schemas.openxmlformats.org/officeDocument/2006/customXml" ds:itemID="{D0BB9BE7-9A2F-4152-8790-AB93BE839947}">
   <ds:schemaRefs>
     <ds:schemaRef ds:uri="http://schemas.openxmlformats.org/officeDocument/2006/bibliography"/>
   </ds:schemaRefs>

</xml_diff>